<commit_message>
App tesztelési dokumentáció, fixek
</commit_message>
<xml_diff>
--- a/docs/Térfelszínszámító felhasználói kézikönyv.docx
+++ b/docs/Térfelszínszámító felhasználói kézikönyv.docx
@@ -32,28 +32,11 @@
       <w:r>
         <w:t xml:space="preserve">A programot </w:t>
       </w:r>
-      <w:hyperlink r:id="rId5" w:history="1">
-        <w:r>
-          <w:rPr>
-            <w:rStyle w:val="Hiperhivatkozs"/>
-          </w:rPr>
-          <w:t>erről a lin</w:t>
-        </w:r>
-        <w:r>
-          <w:rPr>
-            <w:rStyle w:val="Hiperhivatkozs"/>
-          </w:rPr>
-          <w:t>k</w:t>
-        </w:r>
-        <w:r>
-          <w:rPr>
-            <w:rStyle w:val="Hiperhivatkozs"/>
-          </w:rPr>
-          <w:t>ről</w:t>
-        </w:r>
-      </w:hyperlink>
-      <w:r>
-        <w:t xml:space="preserve"> lehet letölteni. A működéséhez szükség van az alakzatok mappára és a default.jpg nevű képre. A programot a „</w:t>
+      <w:r>
+        <w:t xml:space="preserve">a weboldalról </w:t>
+      </w:r>
+      <w:r>
+        <w:t>lehet letölteni. A működéséhez szükség van az alakzatok mappára. A programot a „</w:t>
       </w:r>
       <w:r>
         <w:t>terfelszinszamito</w:t>
@@ -75,8 +58,8 @@
         </w:rPr>
         <w:drawing>
           <wp:inline distT="0" distB="0" distL="0" distR="0" wp14:anchorId="3AAFC335" wp14:editId="55B611D5">
-            <wp:extent cx="5760720" cy="2976880"/>
-            <wp:effectExtent l="190500" t="190500" r="182880" b="185420"/>
+            <wp:extent cx="5524500" cy="2854812"/>
+            <wp:effectExtent l="190500" t="190500" r="190500" b="193675"/>
             <wp:docPr id="1" name="Kép 1"/>
             <wp:cNvGraphicFramePr>
               <a:graphicFrameLocks xmlns:a="http://schemas.openxmlformats.org/drawingml/2006/main" noChangeAspect="1"/>
@@ -89,7 +72,7 @@
                     <pic:cNvPicPr/>
                   </pic:nvPicPr>
                   <pic:blipFill>
-                    <a:blip r:embed="rId6"/>
+                    <a:blip r:embed="rId5"/>
                     <a:stretch>
                       <a:fillRect/>
                     </a:stretch>
@@ -97,7 +80,7 @@
                   <pic:spPr>
                     <a:xfrm>
                       <a:off x="0" y="0"/>
-                      <a:ext cx="5760720" cy="2976880"/>
+                      <a:ext cx="5534274" cy="2859863"/>
                     </a:xfrm>
                     <a:prstGeom prst="rect">
                       <a:avLst/>
@@ -129,18 +112,16 @@
         <w:t>atát kiszámolja.</w:t>
       </w:r>
     </w:p>
-    <w:p/>
     <w:p>
       <w:r>
         <w:rPr>
           <w:noProof/>
           <w:lang w:eastAsia="hu-HU"/>
         </w:rPr>
-        <w:lastRenderedPageBreak/>
         <w:drawing>
           <wp:inline distT="0" distB="0" distL="0" distR="0" wp14:anchorId="289A067E" wp14:editId="36925F5F">
-            <wp:extent cx="5760720" cy="2983865"/>
-            <wp:effectExtent l="190500" t="190500" r="182880" b="197485"/>
+            <wp:extent cx="4600575" cy="2382948"/>
+            <wp:effectExtent l="190500" t="190500" r="180975" b="189230"/>
             <wp:docPr id="4" name="Kép 4"/>
             <wp:cNvGraphicFramePr>
               <a:graphicFrameLocks xmlns:a="http://schemas.openxmlformats.org/drawingml/2006/main" noChangeAspect="1"/>
@@ -153,7 +134,7 @@
                     <pic:cNvPicPr/>
                   </pic:nvPicPr>
                   <pic:blipFill>
-                    <a:blip r:embed="rId7"/>
+                    <a:blip r:embed="rId6"/>
                     <a:stretch>
                       <a:fillRect/>
                     </a:stretch>
@@ -161,7 +142,7 @@
                   <pic:spPr>
                     <a:xfrm>
                       <a:off x="0" y="0"/>
-                      <a:ext cx="5760720" cy="2983865"/>
+                      <a:ext cx="4623552" cy="2394849"/>
                     </a:xfrm>
                     <a:prstGeom prst="rect">
                       <a:avLst/>
@@ -186,6 +167,7 @@
     </w:p>
     <w:p>
       <w:r>
+        <w:lastRenderedPageBreak/>
         <w:t xml:space="preserve">Ebben a példában a </w:t>
       </w:r>
       <w:r>
@@ -245,7 +227,7 @@
                     <pic:cNvPicPr/>
                   </pic:nvPicPr>
                   <pic:blipFill>
-                    <a:blip r:embed="rId8"/>
+                    <a:blip r:embed="rId7"/>
                     <a:stretch>
                       <a:fillRect/>
                     </a:stretch>
@@ -278,27 +260,30 @@
     </w:p>
     <w:p>
       <w:r>
-        <w:t>A mezők kiürítése gomb kitörli az</w:t>
-      </w:r>
-      <w:r>
-        <w:t xml:space="preserve"> összes beviteli mező tartalmát, valamint az eredményeket.</w:t>
-      </w:r>
-    </w:p>
-    <w:p>
-      <w:r>
-        <w:t>A felhasználó bármikor új alakzatot választhat a legördülő menüből</w:t>
-      </w:r>
-      <w:r>
-        <w:t>,</w:t>
-      </w:r>
-      <w:r>
-        <w:t xml:space="preserve"> ilyenkor ugyanígy megjelennek a szükséges beviteli mezők.</w:t>
-      </w:r>
-      <w:r>
-        <w:t xml:space="preserve"> A legtöbb alakzatnál a program nem vizsgálja, hogy létezhet-e a megadott adatok alapján, a háromszögnél viszont igen.</w:t>
+        <w:t>A mezők kiürítése gomb kitörli</w:t>
       </w:r>
       <w:bookmarkStart w:id="0" w:name="_GoBack"/>
       <w:bookmarkEnd w:id="0"/>
+      <w:r>
+        <w:t xml:space="preserve"> az</w:t>
+      </w:r>
+      <w:r>
+        <w:t xml:space="preserve"> összes beviteli mező tartalmát, valamint az eredményeket.</w:t>
+      </w:r>
+    </w:p>
+    <w:p>
+      <w:r>
+        <w:t>A felhasználó bármikor új alakzatot választhat a legördülő menüből</w:t>
+      </w:r>
+      <w:r>
+        <w:t>,</w:t>
+      </w:r>
+      <w:r>
+        <w:t xml:space="preserve"> ilyenkor ugyanígy megjelennek a szükséges beviteli mezők.</w:t>
+      </w:r>
+      <w:r>
+        <w:t xml:space="preserve"> A legtöbb alakzatnál a program nem vizsgálja, hogy létezhet-e a megadott adatok alapján, a háromszögnél viszont igen.</w:t>
+      </w:r>
     </w:p>
     <w:sectPr>
       <w:pgSz w:w="11906" w:h="16838"/>
@@ -1023,7 +1008,7 @@
 </file>
 
 <file path=customXml/itemProps1.xml><?xml version="1.0" encoding="utf-8"?>
-<ds:datastoreItem xmlns:ds="http://schemas.openxmlformats.org/officeDocument/2006/customXml" ds:itemID="{E4F57946-9FBB-4E05-B439-48987130D3D8}">
+<ds:datastoreItem xmlns:ds="http://schemas.openxmlformats.org/officeDocument/2006/customXml" ds:itemID="{8DAA32F0-08DA-44FB-93BB-5A2023C5F90C}">
   <ds:schemaRefs>
     <ds:schemaRef ds:uri="http://schemas.openxmlformats.org/officeDocument/2006/bibliography"/>
   </ds:schemaRefs>

</xml_diff>